<commit_message>
actualizo un par de cosas del manual de usuario
</commit_message>
<xml_diff>
--- a/Manual_De_Usuario_3.0.docx
+++ b/Manual_De_Usuario_3.0.docx
@@ -11,7 +11,7 @@
     </w:p>
     <w:p>
       <w:pPr>
-        <w:pStyle w:val="Ttulo"/>
+        <w:pStyle w:val="Title"/>
         <w:rPr>
           <w:lang w:val="es-AR"/>
         </w:rPr>
@@ -37,7 +37,7 @@
     </w:p>
     <w:p>
       <w:pPr>
-        <w:pStyle w:val="Prrafodelista"/>
+        <w:pStyle w:val="ListParagraph"/>
         <w:ind w:left="1440"/>
         <w:rPr>
           <w:lang w:val="es-AR"/>
@@ -46,7 +46,7 @@
     </w:p>
     <w:p>
       <w:pPr>
-        <w:pStyle w:val="Prrafodelista"/>
+        <w:pStyle w:val="ListParagraph"/>
         <w:ind w:left="1440"/>
         <w:rPr>
           <w:lang w:val="es-AR"/>
@@ -55,7 +55,7 @@
     </w:p>
     <w:p>
       <w:pPr>
-        <w:pStyle w:val="Ttulo1"/>
+        <w:pStyle w:val="Heading1"/>
         <w:rPr>
           <w:lang w:val="es-AR"/>
         </w:rPr>
@@ -95,7 +95,7 @@
     </w:p>
     <w:p>
       <w:pPr>
-        <w:pStyle w:val="Ttulo1"/>
+        <w:pStyle w:val="Heading1"/>
       </w:pPr>
       <w:r>
         <w:t>Participantes</w:t>
@@ -103,7 +103,7 @@
     </w:p>
     <w:p>
       <w:pPr>
-        <w:pStyle w:val="Prrafodelista"/>
+        <w:pStyle w:val="ListParagraph"/>
         <w:numPr>
           <w:ilvl w:val="0"/>
           <w:numId w:val="17"/>
@@ -115,24 +115,19 @@
     </w:p>
     <w:p>
       <w:pPr>
-        <w:pStyle w:val="Prrafodelista"/>
+        <w:pStyle w:val="ListParagraph"/>
         <w:numPr>
           <w:ilvl w:val="0"/>
           <w:numId w:val="17"/>
         </w:numPr>
       </w:pPr>
       <w:r>
-        <w:t xml:space="preserve">Alex </w:t>
-      </w:r>
-      <w:proofErr w:type="spellStart"/>
-      <w:r>
-        <w:t>Roitman</w:t>
-      </w:r>
-      <w:proofErr w:type="spellEnd"/>
+        <w:t>Alex Roitman</w:t>
+      </w:r>
     </w:p>
     <w:p>
       <w:pPr>
-        <w:pStyle w:val="Prrafodelista"/>
+        <w:pStyle w:val="ListParagraph"/>
         <w:numPr>
           <w:ilvl w:val="0"/>
           <w:numId w:val="17"/>
@@ -144,7 +139,7 @@
     </w:p>
     <w:p>
       <w:pPr>
-        <w:pStyle w:val="Prrafodelista"/>
+        <w:pStyle w:val="ListParagraph"/>
         <w:numPr>
           <w:ilvl w:val="0"/>
           <w:numId w:val="17"/>
@@ -156,7 +151,7 @@
     </w:p>
     <w:p>
       <w:pPr>
-        <w:pStyle w:val="Ttulo1"/>
+        <w:pStyle w:val="Heading1"/>
       </w:pPr>
       <w:r>
         <w:t>Objetivos</w:t>
@@ -173,7 +168,7 @@
     <w:p/>
     <w:p>
       <w:pPr>
-        <w:pStyle w:val="Ttulo1"/>
+        <w:pStyle w:val="Heading1"/>
       </w:pPr>
       <w:r>
         <w:t>Manual de Usuario</w:t>
@@ -181,20 +176,12 @@
     </w:p>
     <w:p>
       <w:pPr>
-        <w:pStyle w:val="Ttulo2"/>
-      </w:pPr>
-      <w:r>
-        <w:t>Pantalla Principal</w:t>
-      </w:r>
-      <w:r>
-        <w:t xml:space="preserve"> (NCOM)</w:t>
-      </w:r>
-    </w:p>
-    <w:p>
-      <w:pPr>
-        <w:pStyle w:val="Prrafodelista"/>
+        <w:pStyle w:val="Heading2"/>
         <w:ind w:left="1440"/>
       </w:pPr>
+      <w:r>
+        <w:t>Estructuras de datos y transformaciones</w:t>
+      </w:r>
     </w:p>
     <w:p>
       <w:r>
@@ -258,7 +245,7 @@
     </w:p>
     <w:p>
       <w:pPr>
-        <w:pStyle w:val="Prrafodelista"/>
+        <w:pStyle w:val="ListParagraph"/>
         <w:ind w:left="1440"/>
       </w:pPr>
     </w:p>
@@ -390,42 +377,18 @@
         </w:drawing>
       </w:r>
       <w:r>
-        <w:t xml:space="preserve">Al hacer </w:t>
-      </w:r>
-      <w:proofErr w:type="spellStart"/>
-      <w:r>
-        <w:t>click</w:t>
-      </w:r>
-      <w:proofErr w:type="spellEnd"/>
-      <w:r>
-        <w:t xml:space="preserve"> en cualquier botón (estando previamente sus </w:t>
-      </w:r>
-      <w:proofErr w:type="spellStart"/>
-      <w:r>
-        <w:t>textBox</w:t>
-      </w:r>
-      <w:proofErr w:type="spellEnd"/>
-      <w:r>
-        <w:t xml:space="preserve"> cargados) se </w:t>
+        <w:t xml:space="preserve">Al hacer click en cualquier botón (estando previamente sus textBox cargados) se </w:t>
       </w:r>
       <w:r>
         <w:t>mostrará</w:t>
       </w:r>
       <w:r>
-        <w:t xml:space="preserve"> en un </w:t>
-      </w:r>
-      <w:proofErr w:type="spellStart"/>
-      <w:r>
-        <w:t>label</w:t>
-      </w:r>
-      <w:proofErr w:type="spellEnd"/>
-      <w:r>
-        <w:t xml:space="preserve"> (cartel) en pantalla su resultado según indica el botón.</w:t>
+        <w:t xml:space="preserve"> en un label (cartel) en pantalla su resultado según indica el botón.</w:t>
       </w:r>
     </w:p>
     <w:p>
       <w:pPr>
-        <w:pStyle w:val="Prrafodelista"/>
+        <w:pStyle w:val="ListParagraph"/>
         <w:ind w:left="1440"/>
       </w:pPr>
       <w:r>
@@ -500,7 +463,6 @@
       <w:r>
         <w:t xml:space="preserve">El resultado se muestra en relación a </w:t>
       </w:r>
-      <w:proofErr w:type="gramStart"/>
       <w:r>
         <w:rPr>
           <w:rFonts w:ascii="Arial" w:hAnsi="Arial" w:cs="Arial"/>
@@ -510,19 +472,7 @@
         <w:t>π </w:t>
       </w:r>
       <w:r>
-        <w:t>,</w:t>
-      </w:r>
-      <w:proofErr w:type="gramEnd"/>
-      <w:r>
-        <w:t xml:space="preserve"> pero a la hora de ingresar en el </w:t>
-      </w:r>
-      <w:proofErr w:type="spellStart"/>
-      <w:r>
-        <w:t>textBox</w:t>
-      </w:r>
-      <w:proofErr w:type="spellEnd"/>
-      <w:r>
-        <w:t xml:space="preserve"> de forma polar no se deberá hacer, hay que ingresar los valores tal como son. </w:t>
+        <w:t xml:space="preserve">, pero a la hora de ingresar en el textBox de forma polar no se deberá hacer, hay que ingresar los valores tal como son. </w:t>
       </w:r>
     </w:p>
     <w:p>
@@ -535,44 +485,15 @@
           <w:color w:val="545454"/>
           <w:shd w:val="clear" w:color="auto" w:fill="FFFFFF"/>
         </w:rPr>
-        <w:t xml:space="preserve"> </w:t>
-      </w:r>
-      <w:proofErr w:type="gramStart"/>
-      <w:r>
-        <w:rPr>
-          <w:rFonts w:ascii="Arial" w:hAnsi="Arial" w:cs="Arial"/>
-          <w:color w:val="545454"/>
-          <w:shd w:val="clear" w:color="auto" w:fill="FFFFFF"/>
-        </w:rPr>
-        <w:t>π </w:t>
-      </w:r>
-      <w:r>
-        <w:t>]</w:t>
-      </w:r>
-      <w:proofErr w:type="gramEnd"/>
-      <w:r>
-        <w:t xml:space="preserve">, se deberá ingresar [1, 3,14159..] (mientras </w:t>
-      </w:r>
-      <w:proofErr w:type="spellStart"/>
-      <w:r>
-        <w:t>mas</w:t>
-      </w:r>
-      <w:proofErr w:type="spellEnd"/>
-      <w:r>
-        <w:t xml:space="preserve"> decimales, </w:t>
-      </w:r>
-      <w:proofErr w:type="spellStart"/>
-      <w:r>
-        <w:t>mas</w:t>
-      </w:r>
-      <w:proofErr w:type="spellEnd"/>
-      <w:r>
-        <w:t xml:space="preserve"> exactitud de resultado). </w:t>
+        <w:t xml:space="preserve"> π </w:t>
+      </w:r>
+      <w:r>
+        <w:t xml:space="preserve">], se deberá ingresar [1, 3,14159..] (mientras mas decimales, mas exactitud de resultado). </w:t>
       </w:r>
     </w:p>
     <w:p>
       <w:pPr>
-        <w:pStyle w:val="Ttulo2"/>
+        <w:pStyle w:val="Heading2"/>
       </w:pPr>
       <w:r>
         <w:t>Sección calculadora binomial</w:t>
@@ -582,15 +503,25 @@
       <w:pPr>
         <w:jc w:val="center"/>
       </w:pPr>
+    </w:p>
+    <w:p>
       <w:r>
         <w:rPr>
           <w:noProof/>
         </w:rPr>
         <w:drawing>
-          <wp:inline distT="0" distB="0" distL="0" distR="0">
-            <wp:extent cx="3076386" cy="1476375"/>
-            <wp:effectExtent l="0" t="0" r="0" b="0"/>
-            <wp:docPr id="6" name="Imagen 6"/>
+          <wp:anchor distT="0" distB="0" distL="114300" distR="114300" simplePos="0" relativeHeight="251661312" behindDoc="0" locked="0" layoutInCell="1" allowOverlap="1">
+            <wp:simplePos x="0" y="0"/>
+            <wp:positionH relativeFrom="margin">
+              <wp:posOffset>2724150</wp:posOffset>
+            </wp:positionH>
+            <wp:positionV relativeFrom="paragraph">
+              <wp:posOffset>1901190</wp:posOffset>
+            </wp:positionV>
+            <wp:extent cx="2822575" cy="1343025"/>
+            <wp:effectExtent l="0" t="0" r="0" b="9525"/>
+            <wp:wrapSquare wrapText="bothSides"/>
+            <wp:docPr id="10" name="Imagen 10"/>
             <wp:cNvGraphicFramePr>
               <a:graphicFrameLocks xmlns:a="http://schemas.openxmlformats.org/drawingml/2006/main" noChangeAspect="1"/>
             </wp:cNvGraphicFramePr>
@@ -598,7 +529,7 @@
               <a:graphicData uri="http://schemas.openxmlformats.org/drawingml/2006/picture">
                 <pic:pic xmlns:pic="http://schemas.openxmlformats.org/drawingml/2006/picture">
                   <pic:nvPicPr>
-                    <pic:cNvPr id="0" name="Picture 4"/>
+                    <pic:cNvPr id="0" name="Picture 8"/>
                     <pic:cNvPicPr>
                       <a:picLocks noChangeAspect="1" noChangeArrowheads="1"/>
                     </pic:cNvPicPr>
@@ -619,7 +550,7 @@
                   <pic:spPr bwMode="auto">
                     <a:xfrm>
                       <a:off x="0" y="0"/>
-                      <a:ext cx="3107992" cy="1491543"/>
+                      <a:ext cx="2822575" cy="1343025"/>
                     </a:xfrm>
                     <a:prstGeom prst="rect">
                       <a:avLst/>
@@ -632,11 +563,15 @@
                 </pic:pic>
               </a:graphicData>
             </a:graphic>
-          </wp:inline>
+            <wp14:sizeRelH relativeFrom="margin">
+              <wp14:pctWidth>0</wp14:pctWidth>
+            </wp14:sizeRelH>
+            <wp14:sizeRelV relativeFrom="margin">
+              <wp14:pctHeight>0</wp14:pctHeight>
+            </wp14:sizeRelV>
+          </wp:anchor>
         </w:drawing>
       </w:r>
-    </w:p>
-    <w:p>
       <w:r>
         <w:rPr>
           <w:noProof/>
@@ -645,7 +580,7 @@
           <wp:anchor distT="0" distB="0" distL="114300" distR="114300" simplePos="0" relativeHeight="251660288" behindDoc="0" locked="0" layoutInCell="1" allowOverlap="1">
             <wp:simplePos x="0" y="0"/>
             <wp:positionH relativeFrom="margin">
-              <wp:posOffset>2844165</wp:posOffset>
+              <wp:posOffset>2701290</wp:posOffset>
             </wp:positionH>
             <wp:positionV relativeFrom="paragraph">
               <wp:posOffset>623570</wp:posOffset>
@@ -705,17 +640,25 @@
         </w:drawing>
       </w:r>
       <w:r>
+        <w:t>Si nos dirigimos a la ventana de Binomial, llegaremos a la vista de calculadora de números complejos en su forma binomial.</w:t>
+      </w:r>
+      <w:r>
+        <w:t xml:space="preserve"> En esta vista se deben ingresar ambos números con sus correspondientes campos y realizar la operación que se desee.</w:t>
+      </w:r>
+    </w:p>
+    <w:p>
+      <w:r>
         <w:rPr>
           <w:noProof/>
         </w:rPr>
         <w:drawing>
           <wp:anchor distT="0" distB="0" distL="114300" distR="114300" simplePos="0" relativeHeight="251659264" behindDoc="0" locked="0" layoutInCell="1" allowOverlap="1" wp14:anchorId="7CDECC6B">
             <wp:simplePos x="0" y="0"/>
-            <wp:positionH relativeFrom="column">
-              <wp:posOffset>-3810</wp:posOffset>
+            <wp:positionH relativeFrom="margin">
+              <wp:posOffset>-108585</wp:posOffset>
             </wp:positionH>
             <wp:positionV relativeFrom="paragraph">
-              <wp:posOffset>617855</wp:posOffset>
+              <wp:posOffset>1364615</wp:posOffset>
             </wp:positionV>
             <wp:extent cx="2790825" cy="1337945"/>
             <wp:effectExtent l="0" t="0" r="9525" b="0"/>
@@ -772,82 +715,6 @@
         </w:drawing>
       </w:r>
       <w:r>
-        <w:t>Si nos dirigimos a la ventana de Binomial, llegaremos a la vista de calculadora de números complejos en su forma binomial.</w:t>
-      </w:r>
-      <w:r>
-        <w:t xml:space="preserve"> En esta vista se deben ingresar ambos números con sus correspondientes campos y realizar la operación que se desee.</w:t>
-      </w:r>
-    </w:p>
-    <w:p>
-      <w:r>
-        <w:rPr>
-          <w:noProof/>
-        </w:rPr>
-        <w:lastRenderedPageBreak/>
-        <w:drawing>
-          <wp:anchor distT="0" distB="0" distL="114300" distR="114300" simplePos="0" relativeHeight="251661312" behindDoc="0" locked="0" layoutInCell="1" allowOverlap="1">
-            <wp:simplePos x="0" y="0"/>
-            <wp:positionH relativeFrom="margin">
-              <wp:posOffset>2714625</wp:posOffset>
-            </wp:positionH>
-            <wp:positionV relativeFrom="paragraph">
-              <wp:posOffset>0</wp:posOffset>
-            </wp:positionV>
-            <wp:extent cx="2822575" cy="1343025"/>
-            <wp:effectExtent l="0" t="0" r="0" b="9525"/>
-            <wp:wrapSquare wrapText="bothSides"/>
-            <wp:docPr id="10" name="Imagen 10"/>
-            <wp:cNvGraphicFramePr>
-              <a:graphicFrameLocks xmlns:a="http://schemas.openxmlformats.org/drawingml/2006/main" noChangeAspect="1"/>
-            </wp:cNvGraphicFramePr>
-            <a:graphic xmlns:a="http://schemas.openxmlformats.org/drawingml/2006/main">
-              <a:graphicData uri="http://schemas.openxmlformats.org/drawingml/2006/picture">
-                <pic:pic xmlns:pic="http://schemas.openxmlformats.org/drawingml/2006/picture">
-                  <pic:nvPicPr>
-                    <pic:cNvPr id="0" name="Picture 8"/>
-                    <pic:cNvPicPr>
-                      <a:picLocks noChangeAspect="1" noChangeArrowheads="1"/>
-                    </pic:cNvPicPr>
-                  </pic:nvPicPr>
-                  <pic:blipFill>
-                    <a:blip r:embed="rId12">
-                      <a:extLst>
-                        <a:ext uri="{28A0092B-C50C-407E-A947-70E740481C1C}">
-                          <a14:useLocalDpi xmlns:a14="http://schemas.microsoft.com/office/drawing/2010/main" val="0"/>
-                        </a:ext>
-                      </a:extLst>
-                    </a:blip>
-                    <a:srcRect/>
-                    <a:stretch>
-                      <a:fillRect/>
-                    </a:stretch>
-                  </pic:blipFill>
-                  <pic:spPr bwMode="auto">
-                    <a:xfrm>
-                      <a:off x="0" y="0"/>
-                      <a:ext cx="2822575" cy="1343025"/>
-                    </a:xfrm>
-                    <a:prstGeom prst="rect">
-                      <a:avLst/>
-                    </a:prstGeom>
-                    <a:noFill/>
-                    <a:ln>
-                      <a:noFill/>
-                    </a:ln>
-                  </pic:spPr>
-                </pic:pic>
-              </a:graphicData>
-            </a:graphic>
-            <wp14:sizeRelH relativeFrom="margin">
-              <wp14:pctWidth>0</wp14:pctWidth>
-            </wp14:sizeRelH>
-            <wp14:sizeRelV relativeFrom="margin">
-              <wp14:pctHeight>0</wp14:pctHeight>
-            </wp14:sizeRelV>
-          </wp:anchor>
-        </w:drawing>
-      </w:r>
-      <w:r>
         <w:rPr>
           <w:noProof/>
         </w:rPr>
@@ -877,7 +744,7 @@
                     </pic:cNvPicPr>
                   </pic:nvPicPr>
                   <pic:blipFill>
-                    <a:blip r:embed="rId13">
+                    <a:blip r:embed="rId12">
                       <a:extLst>
                         <a:ext uri="{28A0092B-C50C-407E-A947-70E740481C1C}">
                           <a14:useLocalDpi xmlns:a14="http://schemas.microsoft.com/office/drawing/2010/main" val="0"/>
@@ -917,9 +784,10 @@
     </w:p>
     <w:p>
       <w:pPr>
-        <w:pStyle w:val="Ttulo2"/>
-      </w:pPr>
-      <w:r>
+        <w:pStyle w:val="Heading2"/>
+      </w:pPr>
+      <w:r>
+        <w:lastRenderedPageBreak/>
         <w:t>Sección calculadora polar</w:t>
       </w:r>
     </w:p>
@@ -927,59 +795,6 @@
       <w:pPr>
         <w:jc w:val="center"/>
       </w:pPr>
-      <w:r>
-        <w:rPr>
-          <w:noProof/>
-        </w:rPr>
-        <w:drawing>
-          <wp:inline distT="0" distB="0" distL="0" distR="0" wp14:anchorId="36F152FF">
-            <wp:extent cx="2407047" cy="1343025"/>
-            <wp:effectExtent l="0" t="0" r="0" b="0"/>
-            <wp:docPr id="11" name="Imagen 11"/>
-            <wp:cNvGraphicFramePr>
-              <a:graphicFrameLocks xmlns:a="http://schemas.openxmlformats.org/drawingml/2006/main" noChangeAspect="1"/>
-            </wp:cNvGraphicFramePr>
-            <a:graphic xmlns:a="http://schemas.openxmlformats.org/drawingml/2006/main">
-              <a:graphicData uri="http://schemas.openxmlformats.org/drawingml/2006/picture">
-                <pic:pic xmlns:pic="http://schemas.openxmlformats.org/drawingml/2006/picture">
-                  <pic:nvPicPr>
-                    <pic:cNvPr id="0" name="Picture 9"/>
-                    <pic:cNvPicPr>
-                      <a:picLocks noChangeAspect="1" noChangeArrowheads="1"/>
-                    </pic:cNvPicPr>
-                  </pic:nvPicPr>
-                  <pic:blipFill>
-                    <a:blip r:embed="rId14">
-                      <a:extLst>
-                        <a:ext uri="{28A0092B-C50C-407E-A947-70E740481C1C}">
-                          <a14:useLocalDpi xmlns:a14="http://schemas.microsoft.com/office/drawing/2010/main" val="0"/>
-                        </a:ext>
-                      </a:extLst>
-                    </a:blip>
-                    <a:srcRect/>
-                    <a:stretch>
-                      <a:fillRect/>
-                    </a:stretch>
-                  </pic:blipFill>
-                  <pic:spPr bwMode="auto">
-                    <a:xfrm>
-                      <a:off x="0" y="0"/>
-                      <a:ext cx="2410436" cy="1344916"/>
-                    </a:xfrm>
-                    <a:prstGeom prst="rect">
-                      <a:avLst/>
-                    </a:prstGeom>
-                    <a:noFill/>
-                    <a:ln>
-                      <a:noFill/>
-                    </a:ln>
-                  </pic:spPr>
-                </pic:pic>
-              </a:graphicData>
-            </a:graphic>
-          </wp:inline>
-        </w:drawing>
-      </w:r>
     </w:p>
     <w:p>
       <w:r>
@@ -1012,7 +827,7 @@
                     </pic:cNvPicPr>
                   </pic:nvPicPr>
                   <pic:blipFill>
-                    <a:blip r:embed="rId15">
+                    <a:blip r:embed="rId13">
                       <a:extLst>
                         <a:ext uri="{28A0092B-C50C-407E-A947-70E740481C1C}">
                           <a14:useLocalDpi xmlns:a14="http://schemas.microsoft.com/office/drawing/2010/main" val="0"/>
@@ -1079,7 +894,7 @@
                     </pic:cNvPicPr>
                   </pic:nvPicPr>
                   <pic:blipFill>
-                    <a:blip r:embed="rId16">
+                    <a:blip r:embed="rId14">
                       <a:extLst>
                         <a:ext uri="{28A0092B-C50C-407E-A947-70E740481C1C}">
                           <a14:useLocalDpi xmlns:a14="http://schemas.microsoft.com/office/drawing/2010/main" val="0"/>
@@ -1151,7 +966,7 @@
                     </pic:cNvPicPr>
                   </pic:nvPicPr>
                   <pic:blipFill>
-                    <a:blip r:embed="rId17">
+                    <a:blip r:embed="rId15">
                       <a:extLst>
                         <a:ext uri="{28A0092B-C50C-407E-A947-70E740481C1C}">
                           <a14:useLocalDpi xmlns:a14="http://schemas.microsoft.com/office/drawing/2010/main" val="0"/>
@@ -1257,20 +1072,11 @@
       </w:r>
     </w:p>
     <w:p>
-      <w:r>
-        <w:br w:type="page"/>
-      </w:r>
-    </w:p>
-    <w:p>
-      <w:pPr>
-        <w:pStyle w:val="Ttulo2"/>
-      </w:pPr>
-      <w:r>
-        <w:lastRenderedPageBreak/>
-        <w:t xml:space="preserve">Sección </w:t>
-      </w:r>
-      <w:r>
-        <w:t>cálculos avanzados</w:t>
+      <w:pPr>
+        <w:pStyle w:val="Heading2"/>
+      </w:pPr>
+      <w:r>
+        <w:t>Sección cálculos avanzados</w:t>
       </w:r>
     </w:p>
     <w:p>
@@ -1304,7 +1110,7 @@
                     </pic:cNvPicPr>
                   </pic:nvPicPr>
                   <pic:blipFill>
-                    <a:blip r:embed="rId18">
+                    <a:blip r:embed="rId16">
                       <a:extLst>
                         <a:ext uri="{28A0092B-C50C-407E-A947-70E740481C1C}">
                           <a14:useLocalDpi xmlns:a14="http://schemas.microsoft.com/office/drawing/2010/main" val="0"/>
@@ -1360,6 +1166,7 @@
         </w:tabs>
       </w:pPr>
       <w:r>
+        <w:lastRenderedPageBreak/>
         <w:t>Primeramente, seleccionamos el formato (binomial o polar).</w:t>
       </w:r>
       <w:r>
@@ -1390,7 +1197,7 @@
                     </pic:cNvPicPr>
                   </pic:nvPicPr>
                   <pic:blipFill>
-                    <a:blip r:embed="rId19">
+                    <a:blip r:embed="rId17">
                       <a:extLst>
                         <a:ext uri="{28A0092B-C50C-407E-A947-70E740481C1C}">
                           <a14:useLocalDpi xmlns:a14="http://schemas.microsoft.com/office/drawing/2010/main" val="0"/>
@@ -1429,6 +1236,67 @@
         </w:tabs>
       </w:pPr>
       <w:r>
+        <w:rPr>
+          <w:noProof/>
+        </w:rPr>
+        <w:drawing>
+          <wp:anchor distT="0" distB="0" distL="114300" distR="114300" simplePos="0" relativeHeight="251670528" behindDoc="0" locked="0" layoutInCell="1" allowOverlap="1">
+            <wp:simplePos x="0" y="0"/>
+            <wp:positionH relativeFrom="column">
+              <wp:posOffset>167640</wp:posOffset>
+            </wp:positionH>
+            <wp:positionV relativeFrom="paragraph">
+              <wp:posOffset>2344420</wp:posOffset>
+            </wp:positionV>
+            <wp:extent cx="4905375" cy="1638014"/>
+            <wp:effectExtent l="0" t="0" r="0" b="635"/>
+            <wp:wrapSquare wrapText="bothSides"/>
+            <wp:docPr id="20" name="Imagen 20" descr="C:\Users\Ivan\Desktop\UTN\2019\Mat Sup\manuel tercera it\4.jpg"/>
+            <wp:cNvGraphicFramePr>
+              <a:graphicFrameLocks xmlns:a="http://schemas.openxmlformats.org/drawingml/2006/main" noChangeAspect="1"/>
+            </wp:cNvGraphicFramePr>
+            <a:graphic xmlns:a="http://schemas.openxmlformats.org/drawingml/2006/main">
+              <a:graphicData uri="http://schemas.openxmlformats.org/drawingml/2006/picture">
+                <pic:pic xmlns:pic="http://schemas.openxmlformats.org/drawingml/2006/picture">
+                  <pic:nvPicPr>
+                    <pic:cNvPr id="0" name="Picture 6" descr="C:\Users\Ivan\Desktop\UTN\2019\Mat Sup\manuel tercera it\4.jpg"/>
+                    <pic:cNvPicPr>
+                      <a:picLocks noChangeAspect="1" noChangeArrowheads="1"/>
+                    </pic:cNvPicPr>
+                  </pic:nvPicPr>
+                  <pic:blipFill>
+                    <a:blip r:embed="rId18">
+                      <a:extLst>
+                        <a:ext uri="{28A0092B-C50C-407E-A947-70E740481C1C}">
+                          <a14:useLocalDpi xmlns:a14="http://schemas.microsoft.com/office/drawing/2010/main" val="0"/>
+                        </a:ext>
+                      </a:extLst>
+                    </a:blip>
+                    <a:srcRect/>
+                    <a:stretch>
+                      <a:fillRect/>
+                    </a:stretch>
+                  </pic:blipFill>
+                  <pic:spPr bwMode="auto">
+                    <a:xfrm>
+                      <a:off x="0" y="0"/>
+                      <a:ext cx="4905375" cy="1638014"/>
+                    </a:xfrm>
+                    <a:prstGeom prst="rect">
+                      <a:avLst/>
+                    </a:prstGeom>
+                    <a:noFill/>
+                    <a:ln>
+                      <a:noFill/>
+                    </a:ln>
+                  </pic:spPr>
+                </pic:pic>
+              </a:graphicData>
+            </a:graphic>
+          </wp:anchor>
+        </w:drawing>
+      </w:r>
+      <w:r>
         <w:t xml:space="preserve">En el caso de que se opte por operar en binomial se debe ingresar el valor </w:t>
       </w:r>
       <w:r>
@@ -1516,7 +1384,7 @@
                     </pic:cNvPicPr>
                   </pic:nvPicPr>
                   <pic:blipFill>
-                    <a:blip r:embed="rId20">
+                    <a:blip r:embed="rId19">
                       <a:extLst>
                         <a:ext uri="{28A0092B-C50C-407E-A947-70E740481C1C}">
                           <a14:useLocalDpi xmlns:a14="http://schemas.microsoft.com/office/drawing/2010/main" val="0"/>
@@ -1548,71 +1416,13 @@
         </w:drawing>
       </w:r>
     </w:p>
-    <w:p>
-      <w:r>
-        <w:br w:type="page"/>
-      </w:r>
-    </w:p>
+    <w:p/>
     <w:p>
       <w:pPr>
         <w:tabs>
           <w:tab w:val="left" w:pos="915"/>
         </w:tabs>
       </w:pPr>
-      <w:r>
-        <w:rPr>
-          <w:noProof/>
-        </w:rPr>
-        <w:lastRenderedPageBreak/>
-        <w:drawing>
-          <wp:inline distT="0" distB="0" distL="0" distR="0">
-            <wp:extent cx="5391150" cy="1800225"/>
-            <wp:effectExtent l="0" t="0" r="0" b="9525"/>
-            <wp:docPr id="20" name="Imagen 20" descr="C:\Users\Ivan\Desktop\UTN\2019\Mat Sup\manuel tercera it\4.jpg"/>
-            <wp:cNvGraphicFramePr>
-              <a:graphicFrameLocks xmlns:a="http://schemas.openxmlformats.org/drawingml/2006/main" noChangeAspect="1"/>
-            </wp:cNvGraphicFramePr>
-            <a:graphic xmlns:a="http://schemas.openxmlformats.org/drawingml/2006/main">
-              <a:graphicData uri="http://schemas.openxmlformats.org/drawingml/2006/picture">
-                <pic:pic xmlns:pic="http://schemas.openxmlformats.org/drawingml/2006/picture">
-                  <pic:nvPicPr>
-                    <pic:cNvPr id="0" name="Picture 6" descr="C:\Users\Ivan\Desktop\UTN\2019\Mat Sup\manuel tercera it\4.jpg"/>
-                    <pic:cNvPicPr>
-                      <a:picLocks noChangeAspect="1" noChangeArrowheads="1"/>
-                    </pic:cNvPicPr>
-                  </pic:nvPicPr>
-                  <pic:blipFill>
-                    <a:blip r:embed="rId21">
-                      <a:extLst>
-                        <a:ext uri="{28A0092B-C50C-407E-A947-70E740481C1C}">
-                          <a14:useLocalDpi xmlns:a14="http://schemas.microsoft.com/office/drawing/2010/main" val="0"/>
-                        </a:ext>
-                      </a:extLst>
-                    </a:blip>
-                    <a:srcRect/>
-                    <a:stretch>
-                      <a:fillRect/>
-                    </a:stretch>
-                  </pic:blipFill>
-                  <pic:spPr bwMode="auto">
-                    <a:xfrm>
-                      <a:off x="0" y="0"/>
-                      <a:ext cx="5391150" cy="1800225"/>
-                    </a:xfrm>
-                    <a:prstGeom prst="rect">
-                      <a:avLst/>
-                    </a:prstGeom>
-                    <a:noFill/>
-                    <a:ln>
-                      <a:noFill/>
-                    </a:ln>
-                  </pic:spPr>
-                </pic:pic>
-              </a:graphicData>
-            </a:graphic>
-          </wp:inline>
-        </w:drawing>
-      </w:r>
       <w:r>
         <w:t xml:space="preserve">Si por otro lado se quiere operar en polar el procedimiento es muy similar con la salvedad de que se </w:t>
       </w:r>
@@ -1677,7 +1487,7 @@
                     </pic:cNvPicPr>
                   </pic:nvPicPr>
                   <pic:blipFill>
-                    <a:blip r:embed="rId22">
+                    <a:blip r:embed="rId20">
                       <a:extLst>
                         <a:ext uri="{28A0092B-C50C-407E-A947-70E740481C1C}">
                           <a14:useLocalDpi xmlns:a14="http://schemas.microsoft.com/office/drawing/2010/main" val="0"/>
@@ -1719,6 +1529,7 @@
         <w:rPr>
           <w:noProof/>
         </w:rPr>
+        <w:lastRenderedPageBreak/>
         <w:drawing>
           <wp:inline distT="0" distB="0" distL="0" distR="0">
             <wp:extent cx="5400675" cy="1800225"/>
@@ -1737,7 +1548,7 @@
                     </pic:cNvPicPr>
                   </pic:nvPicPr>
                   <pic:blipFill>
-                    <a:blip r:embed="rId23">
+                    <a:blip r:embed="rId21">
                       <a:extLst>
                         <a:ext uri="{28A0092B-C50C-407E-A947-70E740481C1C}">
                           <a14:useLocalDpi xmlns:a14="http://schemas.microsoft.com/office/drawing/2010/main" val="0"/>
@@ -1790,7 +1601,7 @@
                     </pic:cNvPicPr>
                   </pic:nvPicPr>
                   <pic:blipFill>
-                    <a:blip r:embed="rId24">
+                    <a:blip r:embed="rId22">
                       <a:extLst>
                         <a:ext uri="{28A0092B-C50C-407E-A947-70E740481C1C}">
                           <a14:useLocalDpi xmlns:a14="http://schemas.microsoft.com/office/drawing/2010/main" val="0"/>
@@ -1843,7 +1654,7 @@
     <w:lvl w:ilvl="0">
       <w:start w:val="1"/>
       <w:numFmt w:val="decimal"/>
-      <w:pStyle w:val="Ttulo1"/>
+      <w:pStyle w:val="Heading1"/>
       <w:lvlText w:val="%1"/>
       <w:lvlJc w:val="left"/>
       <w:pPr>
@@ -1853,7 +1664,7 @@
     <w:lvl w:ilvl="1">
       <w:start w:val="1"/>
       <w:numFmt w:val="decimal"/>
-      <w:pStyle w:val="Ttulo2"/>
+      <w:pStyle w:val="Heading2"/>
       <w:lvlText w:val="%1.%2"/>
       <w:lvlJc w:val="left"/>
       <w:pPr>
@@ -1863,7 +1674,7 @@
     <w:lvl w:ilvl="2">
       <w:start w:val="1"/>
       <w:numFmt w:val="decimal"/>
-      <w:pStyle w:val="Ttulo3"/>
+      <w:pStyle w:val="Heading3"/>
       <w:lvlText w:val="%1.%2.%3"/>
       <w:lvlJc w:val="left"/>
       <w:pPr>
@@ -1873,7 +1684,7 @@
     <w:lvl w:ilvl="3">
       <w:start w:val="1"/>
       <w:numFmt w:val="decimal"/>
-      <w:pStyle w:val="Ttulo4"/>
+      <w:pStyle w:val="Heading4"/>
       <w:lvlText w:val="%1.%2.%3.%4"/>
       <w:lvlJc w:val="left"/>
       <w:pPr>
@@ -1883,7 +1694,7 @@
     <w:lvl w:ilvl="4">
       <w:start w:val="1"/>
       <w:numFmt w:val="decimal"/>
-      <w:pStyle w:val="Ttulo5"/>
+      <w:pStyle w:val="Heading5"/>
       <w:lvlText w:val="%1.%2.%3.%4.%5"/>
       <w:lvlJc w:val="left"/>
       <w:pPr>
@@ -1893,7 +1704,7 @@
     <w:lvl w:ilvl="5">
       <w:start w:val="1"/>
       <w:numFmt w:val="decimal"/>
-      <w:pStyle w:val="Ttulo6"/>
+      <w:pStyle w:val="Heading6"/>
       <w:lvlText w:val="%1.%2.%3.%4.%5.%6"/>
       <w:lvlJc w:val="left"/>
       <w:pPr>
@@ -1903,7 +1714,7 @@
     <w:lvl w:ilvl="6">
       <w:start w:val="1"/>
       <w:numFmt w:val="decimal"/>
-      <w:pStyle w:val="Ttulo7"/>
+      <w:pStyle w:val="Heading7"/>
       <w:lvlText w:val="%1.%2.%3.%4.%5.%6.%7"/>
       <w:lvlJc w:val="left"/>
       <w:pPr>
@@ -1913,7 +1724,7 @@
     <w:lvl w:ilvl="7">
       <w:start w:val="1"/>
       <w:numFmt w:val="decimal"/>
-      <w:pStyle w:val="Ttulo8"/>
+      <w:pStyle w:val="Heading8"/>
       <w:lvlText w:val="%1.%2.%3.%4.%5.%6.%7.%8"/>
       <w:lvlJc w:val="left"/>
       <w:pPr>
@@ -1923,7 +1734,7 @@
     <w:lvl w:ilvl="8">
       <w:start w:val="1"/>
       <w:numFmt w:val="decimal"/>
-      <w:pStyle w:val="Ttulo9"/>
+      <w:pStyle w:val="Heading9"/>
       <w:lvlText w:val="%1.%2.%3.%4.%5.%6.%7.%8.%9"/>
       <w:lvlJc w:val="left"/>
       <w:pPr>
@@ -2766,7 +2577,7 @@
       </w:pPr>
     </w:pPrDefault>
   </w:docDefaults>
-  <w:latentStyles w:defLockedState="0" w:defUIPriority="99" w:defSemiHidden="0" w:defUnhideWhenUsed="0" w:defQFormat="0" w:count="375">
+  <w:latentStyles w:defLockedState="0" w:defUIPriority="99" w:defSemiHidden="0" w:defUnhideWhenUsed="0" w:defQFormat="0" w:count="376">
     <w:lsdException w:name="Normal" w:uiPriority="0" w:qFormat="1"/>
     <w:lsdException w:name="heading 1" w:uiPriority="9" w:qFormat="1"/>
     <w:lsdException w:name="heading 2" w:semiHidden="1" w:uiPriority="9" w:unhideWhenUsed="1" w:qFormat="1"/>
@@ -2872,7 +2683,6 @@
     <w:lsdException w:name="HTML Sample" w:semiHidden="1" w:unhideWhenUsed="1"/>
     <w:lsdException w:name="HTML Typewriter" w:semiHidden="1" w:unhideWhenUsed="1"/>
     <w:lsdException w:name="HTML Variable" w:semiHidden="1" w:unhideWhenUsed="1"/>
-    <w:lsdException w:name="Normal Table" w:semiHidden="1" w:unhideWhenUsed="1"/>
     <w:lsdException w:name="annotation subject" w:semiHidden="1" w:unhideWhenUsed="1"/>
     <w:lsdException w:name="No List" w:semiHidden="1" w:unhideWhenUsed="1"/>
     <w:lsdException w:name="Outline List 1" w:semiHidden="1" w:unhideWhenUsed="1"/>
@@ -2919,10 +2729,8 @@
     <w:lsdException w:name="Table Subtle 2" w:semiHidden="1" w:unhideWhenUsed="1"/>
     <w:lsdException w:name="Table Web 1" w:semiHidden="1" w:unhideWhenUsed="1"/>
     <w:lsdException w:name="Table Web 2" w:semiHidden="1" w:unhideWhenUsed="1"/>
-    <w:lsdException w:name="Table Web 3" w:semiHidden="1" w:unhideWhenUsed="1"/>
     <w:lsdException w:name="Balloon Text" w:semiHidden="1" w:unhideWhenUsed="1"/>
     <w:lsdException w:name="Table Grid" w:uiPriority="39"/>
-    <w:lsdException w:name="Table Theme" w:semiHidden="1" w:unhideWhenUsed="1"/>
     <w:lsdException w:name="Placeholder Text" w:semiHidden="1"/>
     <w:lsdException w:name="No Spacing" w:uiPriority="1" w:qFormat="1"/>
     <w:lsdException w:name="Light Shading" w:uiPriority="60"/>
@@ -3142,17 +2950,18 @@
     <w:lsdException w:name="Smart Hyperlink" w:semiHidden="1" w:unhideWhenUsed="1"/>
     <w:lsdException w:name="Hashtag" w:semiHidden="1" w:unhideWhenUsed="1"/>
     <w:lsdException w:name="Unresolved Mention" w:semiHidden="1" w:unhideWhenUsed="1"/>
+    <w:lsdException w:name="Smart Link" w:semiHidden="1" w:unhideWhenUsed="1"/>
   </w:latentStyles>
   <w:style w:type="paragraph" w:default="1" w:styleId="Normal">
     <w:name w:val="Normal"/>
     <w:qFormat/>
     <w:rsid w:val="00B22FA6"/>
   </w:style>
-  <w:style w:type="paragraph" w:styleId="Ttulo1">
+  <w:style w:type="paragraph" w:styleId="Heading1">
     <w:name w:val="heading 1"/>
     <w:basedOn w:val="Normal"/>
     <w:next w:val="Normal"/>
-    <w:link w:val="Ttulo1Car"/>
+    <w:link w:val="Heading1Char"/>
     <w:uiPriority w:val="9"/>
     <w:qFormat/>
     <w:rsid w:val="00B22FA6"/>
@@ -3178,11 +2987,11 @@
       <w:szCs w:val="36"/>
     </w:rPr>
   </w:style>
-  <w:style w:type="paragraph" w:styleId="Ttulo2">
+  <w:style w:type="paragraph" w:styleId="Heading2">
     <w:name w:val="heading 2"/>
     <w:basedOn w:val="Normal"/>
     <w:next w:val="Normal"/>
-    <w:link w:val="Ttulo2Car"/>
+    <w:link w:val="Heading2Char"/>
     <w:uiPriority w:val="9"/>
     <w:unhideWhenUsed/>
     <w:qFormat/>
@@ -3207,11 +3016,11 @@
       <w:szCs w:val="28"/>
     </w:rPr>
   </w:style>
-  <w:style w:type="paragraph" w:styleId="Ttulo3">
+  <w:style w:type="paragraph" w:styleId="Heading3">
     <w:name w:val="heading 3"/>
     <w:basedOn w:val="Normal"/>
     <w:next w:val="Normal"/>
-    <w:link w:val="Ttulo3Car"/>
+    <w:link w:val="Heading3Char"/>
     <w:uiPriority w:val="9"/>
     <w:semiHidden/>
     <w:unhideWhenUsed/>
@@ -3234,11 +3043,11 @@
       <w:color w:val="000000" w:themeColor="text1"/>
     </w:rPr>
   </w:style>
-  <w:style w:type="paragraph" w:styleId="Ttulo4">
+  <w:style w:type="paragraph" w:styleId="Heading4">
     <w:name w:val="heading 4"/>
     <w:basedOn w:val="Normal"/>
     <w:next w:val="Normal"/>
-    <w:link w:val="Ttulo4Car"/>
+    <w:link w:val="Heading4Char"/>
     <w:uiPriority w:val="9"/>
     <w:semiHidden/>
     <w:unhideWhenUsed/>
@@ -3263,11 +3072,11 @@
       <w:color w:val="000000" w:themeColor="text1"/>
     </w:rPr>
   </w:style>
-  <w:style w:type="paragraph" w:styleId="Ttulo5">
+  <w:style w:type="paragraph" w:styleId="Heading5">
     <w:name w:val="heading 5"/>
     <w:basedOn w:val="Normal"/>
     <w:next w:val="Normal"/>
-    <w:link w:val="Ttulo5Car"/>
+    <w:link w:val="Heading5Char"/>
     <w:uiPriority w:val="9"/>
     <w:semiHidden/>
     <w:unhideWhenUsed/>
@@ -3288,11 +3097,11 @@
       <w:color w:val="323E4F" w:themeColor="text2" w:themeShade="BF"/>
     </w:rPr>
   </w:style>
-  <w:style w:type="paragraph" w:styleId="Ttulo6">
+  <w:style w:type="paragraph" w:styleId="Heading6">
     <w:name w:val="heading 6"/>
     <w:basedOn w:val="Normal"/>
     <w:next w:val="Normal"/>
-    <w:link w:val="Ttulo6Car"/>
+    <w:link w:val="Heading6Char"/>
     <w:uiPriority w:val="9"/>
     <w:semiHidden/>
     <w:unhideWhenUsed/>
@@ -3315,11 +3124,11 @@
       <w:color w:val="323E4F" w:themeColor="text2" w:themeShade="BF"/>
     </w:rPr>
   </w:style>
-  <w:style w:type="paragraph" w:styleId="Ttulo7">
+  <w:style w:type="paragraph" w:styleId="Heading7">
     <w:name w:val="heading 7"/>
     <w:basedOn w:val="Normal"/>
     <w:next w:val="Normal"/>
-    <w:link w:val="Ttulo7Car"/>
+    <w:link w:val="Heading7Char"/>
     <w:uiPriority w:val="9"/>
     <w:semiHidden/>
     <w:unhideWhenUsed/>
@@ -3342,11 +3151,11 @@
       <w:color w:val="404040" w:themeColor="text1" w:themeTint="BF"/>
     </w:rPr>
   </w:style>
-  <w:style w:type="paragraph" w:styleId="Ttulo8">
+  <w:style w:type="paragraph" w:styleId="Heading8">
     <w:name w:val="heading 8"/>
     <w:basedOn w:val="Normal"/>
     <w:next w:val="Normal"/>
-    <w:link w:val="Ttulo8Car"/>
+    <w:link w:val="Heading8Char"/>
     <w:uiPriority w:val="9"/>
     <w:semiHidden/>
     <w:unhideWhenUsed/>
@@ -3369,11 +3178,11 @@
       <w:szCs w:val="20"/>
     </w:rPr>
   </w:style>
-  <w:style w:type="paragraph" w:styleId="Ttulo9">
+  <w:style w:type="paragraph" w:styleId="Heading9">
     <w:name w:val="heading 9"/>
     <w:basedOn w:val="Normal"/>
     <w:next w:val="Normal"/>
-    <w:link w:val="Ttulo9Car"/>
+    <w:link w:val="Heading9Char"/>
     <w:uiPriority w:val="9"/>
     <w:semiHidden/>
     <w:unhideWhenUsed/>
@@ -3398,13 +3207,13 @@
       <w:szCs w:val="20"/>
     </w:rPr>
   </w:style>
-  <w:style w:type="character" w:default="1" w:styleId="Fuentedeprrafopredeter">
+  <w:style w:type="character" w:default="1" w:styleId="DefaultParagraphFont">
     <w:name w:val="Default Paragraph Font"/>
     <w:uiPriority w:val="1"/>
     <w:semiHidden/>
     <w:unhideWhenUsed/>
   </w:style>
-  <w:style w:type="table" w:default="1" w:styleId="Tablanormal">
+  <w:style w:type="table" w:default="1" w:styleId="TableNormal">
     <w:name w:val="Normal Table"/>
     <w:uiPriority w:val="99"/>
     <w:semiHidden/>
@@ -3419,13 +3228,13 @@
       </w:tblCellMar>
     </w:tblPr>
   </w:style>
-  <w:style w:type="numbering" w:default="1" w:styleId="Sinlista">
+  <w:style w:type="numbering" w:default="1" w:styleId="NoList">
     <w:name w:val="No List"/>
     <w:uiPriority w:val="99"/>
     <w:semiHidden/>
     <w:unhideWhenUsed/>
   </w:style>
-  <w:style w:type="paragraph" w:styleId="Prrafodelista">
+  <w:style w:type="paragraph" w:styleId="ListParagraph">
     <w:name w:val="List Paragraph"/>
     <w:basedOn w:val="Normal"/>
     <w:uiPriority w:val="34"/>
@@ -3436,10 +3245,10 @@
       <w:contextualSpacing/>
     </w:pPr>
   </w:style>
-  <w:style w:type="paragraph" w:styleId="Textodeglobo">
+  <w:style w:type="paragraph" w:styleId="BalloonText">
     <w:name w:val="Balloon Text"/>
     <w:basedOn w:val="Normal"/>
-    <w:link w:val="TextodegloboCar"/>
+    <w:link w:val="BalloonTextChar"/>
     <w:uiPriority w:val="99"/>
     <w:semiHidden/>
     <w:unhideWhenUsed/>
@@ -3453,10 +3262,10 @@
       <w:szCs w:val="18"/>
     </w:rPr>
   </w:style>
-  <w:style w:type="character" w:customStyle="1" w:styleId="TextodegloboCar">
-    <w:name w:val="Texto de globo Car"/>
-    <w:basedOn w:val="Fuentedeprrafopredeter"/>
-    <w:link w:val="Textodeglobo"/>
+  <w:style w:type="character" w:customStyle="1" w:styleId="BalloonTextChar">
+    <w:name w:val="Balloon Text Char"/>
+    <w:basedOn w:val="DefaultParagraphFont"/>
+    <w:link w:val="BalloonText"/>
     <w:uiPriority w:val="99"/>
     <w:semiHidden/>
     <w:rsid w:val="00AE27BC"/>
@@ -3466,10 +3275,10 @@
       <w:szCs w:val="18"/>
     </w:rPr>
   </w:style>
-  <w:style w:type="character" w:customStyle="1" w:styleId="Ttulo1Car">
-    <w:name w:val="Título 1 Car"/>
-    <w:basedOn w:val="Fuentedeprrafopredeter"/>
-    <w:link w:val="Ttulo1"/>
+  <w:style w:type="character" w:customStyle="1" w:styleId="Heading1Char">
+    <w:name w:val="Heading 1 Char"/>
+    <w:basedOn w:val="DefaultParagraphFont"/>
+    <w:link w:val="Heading1"/>
     <w:uiPriority w:val="9"/>
     <w:rsid w:val="00B22FA6"/>
     <w:rPr>
@@ -3482,10 +3291,10 @@
       <w:szCs w:val="36"/>
     </w:rPr>
   </w:style>
-  <w:style w:type="character" w:customStyle="1" w:styleId="Ttulo2Car">
-    <w:name w:val="Título 2 Car"/>
-    <w:basedOn w:val="Fuentedeprrafopredeter"/>
-    <w:link w:val="Ttulo2"/>
+  <w:style w:type="character" w:customStyle="1" w:styleId="Heading2Char">
+    <w:name w:val="Heading 2 Char"/>
+    <w:basedOn w:val="DefaultParagraphFont"/>
+    <w:link w:val="Heading2"/>
     <w:uiPriority w:val="9"/>
     <w:rsid w:val="00B22FA6"/>
     <w:rPr>
@@ -3498,10 +3307,10 @@
       <w:szCs w:val="28"/>
     </w:rPr>
   </w:style>
-  <w:style w:type="character" w:customStyle="1" w:styleId="Ttulo3Car">
-    <w:name w:val="Título 3 Car"/>
-    <w:basedOn w:val="Fuentedeprrafopredeter"/>
-    <w:link w:val="Ttulo3"/>
+  <w:style w:type="character" w:customStyle="1" w:styleId="Heading3Char">
+    <w:name w:val="Heading 3 Char"/>
+    <w:basedOn w:val="DefaultParagraphFont"/>
+    <w:link w:val="Heading3"/>
     <w:uiPriority w:val="9"/>
     <w:semiHidden/>
     <w:rsid w:val="00B22FA6"/>
@@ -3512,10 +3321,10 @@
       <w:color w:val="000000" w:themeColor="text1"/>
     </w:rPr>
   </w:style>
-  <w:style w:type="character" w:customStyle="1" w:styleId="Ttulo4Car">
-    <w:name w:val="Título 4 Car"/>
-    <w:basedOn w:val="Fuentedeprrafopredeter"/>
-    <w:link w:val="Ttulo4"/>
+  <w:style w:type="character" w:customStyle="1" w:styleId="Heading4Char">
+    <w:name w:val="Heading 4 Char"/>
+    <w:basedOn w:val="DefaultParagraphFont"/>
+    <w:link w:val="Heading4"/>
     <w:uiPriority w:val="9"/>
     <w:semiHidden/>
     <w:rsid w:val="00B22FA6"/>
@@ -3528,10 +3337,10 @@
       <w:color w:val="000000" w:themeColor="text1"/>
     </w:rPr>
   </w:style>
-  <w:style w:type="character" w:customStyle="1" w:styleId="Ttulo5Car">
-    <w:name w:val="Título 5 Car"/>
-    <w:basedOn w:val="Fuentedeprrafopredeter"/>
-    <w:link w:val="Ttulo5"/>
+  <w:style w:type="character" w:customStyle="1" w:styleId="Heading5Char">
+    <w:name w:val="Heading 5 Char"/>
+    <w:basedOn w:val="DefaultParagraphFont"/>
+    <w:link w:val="Heading5"/>
     <w:uiPriority w:val="9"/>
     <w:semiHidden/>
     <w:rsid w:val="00B22FA6"/>
@@ -3540,10 +3349,10 @@
       <w:color w:val="323E4F" w:themeColor="text2" w:themeShade="BF"/>
     </w:rPr>
   </w:style>
-  <w:style w:type="character" w:customStyle="1" w:styleId="Ttulo6Car">
-    <w:name w:val="Título 6 Car"/>
-    <w:basedOn w:val="Fuentedeprrafopredeter"/>
-    <w:link w:val="Ttulo6"/>
+  <w:style w:type="character" w:customStyle="1" w:styleId="Heading6Char">
+    <w:name w:val="Heading 6 Char"/>
+    <w:basedOn w:val="DefaultParagraphFont"/>
+    <w:link w:val="Heading6"/>
     <w:uiPriority w:val="9"/>
     <w:semiHidden/>
     <w:rsid w:val="00B22FA6"/>
@@ -3554,10 +3363,10 @@
       <w:color w:val="323E4F" w:themeColor="text2" w:themeShade="BF"/>
     </w:rPr>
   </w:style>
-  <w:style w:type="character" w:customStyle="1" w:styleId="Ttulo7Car">
-    <w:name w:val="Título 7 Car"/>
-    <w:basedOn w:val="Fuentedeprrafopredeter"/>
-    <w:link w:val="Ttulo7"/>
+  <w:style w:type="character" w:customStyle="1" w:styleId="Heading7Char">
+    <w:name w:val="Heading 7 Char"/>
+    <w:basedOn w:val="DefaultParagraphFont"/>
+    <w:link w:val="Heading7"/>
     <w:uiPriority w:val="9"/>
     <w:semiHidden/>
     <w:rsid w:val="00B22FA6"/>
@@ -3568,10 +3377,10 @@
       <w:color w:val="404040" w:themeColor="text1" w:themeTint="BF"/>
     </w:rPr>
   </w:style>
-  <w:style w:type="character" w:customStyle="1" w:styleId="Ttulo8Car">
-    <w:name w:val="Título 8 Car"/>
-    <w:basedOn w:val="Fuentedeprrafopredeter"/>
-    <w:link w:val="Ttulo8"/>
+  <w:style w:type="character" w:customStyle="1" w:styleId="Heading8Char">
+    <w:name w:val="Heading 8 Char"/>
+    <w:basedOn w:val="DefaultParagraphFont"/>
+    <w:link w:val="Heading8"/>
     <w:uiPriority w:val="9"/>
     <w:semiHidden/>
     <w:rsid w:val="00B22FA6"/>
@@ -3582,10 +3391,10 @@
       <w:szCs w:val="20"/>
     </w:rPr>
   </w:style>
-  <w:style w:type="character" w:customStyle="1" w:styleId="Ttulo9Car">
-    <w:name w:val="Título 9 Car"/>
-    <w:basedOn w:val="Fuentedeprrafopredeter"/>
-    <w:link w:val="Ttulo9"/>
+  <w:style w:type="character" w:customStyle="1" w:styleId="Heading9Char">
+    <w:name w:val="Heading 9 Char"/>
+    <w:basedOn w:val="DefaultParagraphFont"/>
+    <w:link w:val="Heading9"/>
     <w:uiPriority w:val="9"/>
     <w:semiHidden/>
     <w:rsid w:val="00B22FA6"/>
@@ -3598,7 +3407,7 @@
       <w:szCs w:val="20"/>
     </w:rPr>
   </w:style>
-  <w:style w:type="paragraph" w:styleId="Descripcin">
+  <w:style w:type="paragraph" w:styleId="Caption">
     <w:name w:val="caption"/>
     <w:basedOn w:val="Normal"/>
     <w:next w:val="Normal"/>
@@ -3618,11 +3427,11 @@
       <w:szCs w:val="18"/>
     </w:rPr>
   </w:style>
-  <w:style w:type="paragraph" w:styleId="Ttulo">
+  <w:style w:type="paragraph" w:styleId="Title">
     <w:name w:val="Title"/>
     <w:basedOn w:val="Normal"/>
     <w:next w:val="Normal"/>
-    <w:link w:val="TtuloCar"/>
+    <w:link w:val="TitleChar"/>
     <w:uiPriority w:val="10"/>
     <w:qFormat/>
     <w:rsid w:val="00B22FA6"/>
@@ -3637,10 +3446,10 @@
       <w:szCs w:val="56"/>
     </w:rPr>
   </w:style>
-  <w:style w:type="character" w:customStyle="1" w:styleId="TtuloCar">
-    <w:name w:val="Título Car"/>
-    <w:basedOn w:val="Fuentedeprrafopredeter"/>
-    <w:link w:val="Ttulo"/>
+  <w:style w:type="character" w:customStyle="1" w:styleId="TitleChar">
+    <w:name w:val="Title Char"/>
+    <w:basedOn w:val="DefaultParagraphFont"/>
+    <w:link w:val="Title"/>
     <w:uiPriority w:val="10"/>
     <w:rsid w:val="00B22FA6"/>
     <w:rPr>
@@ -3650,11 +3459,11 @@
       <w:szCs w:val="56"/>
     </w:rPr>
   </w:style>
-  <w:style w:type="paragraph" w:styleId="Subttulo">
+  <w:style w:type="paragraph" w:styleId="Subtitle">
     <w:name w:val="Subtitle"/>
     <w:basedOn w:val="Normal"/>
     <w:next w:val="Normal"/>
-    <w:link w:val="SubttuloCar"/>
+    <w:link w:val="SubtitleChar"/>
     <w:uiPriority w:val="11"/>
     <w:qFormat/>
     <w:rsid w:val="00B22FA6"/>
@@ -3668,10 +3477,10 @@
       <w:spacing w:val="10"/>
     </w:rPr>
   </w:style>
-  <w:style w:type="character" w:customStyle="1" w:styleId="SubttuloCar">
-    <w:name w:val="Subtítulo Car"/>
-    <w:basedOn w:val="Fuentedeprrafopredeter"/>
-    <w:link w:val="Subttulo"/>
+  <w:style w:type="character" w:customStyle="1" w:styleId="SubtitleChar">
+    <w:name w:val="Subtitle Char"/>
+    <w:basedOn w:val="DefaultParagraphFont"/>
+    <w:link w:val="Subtitle"/>
     <w:uiPriority w:val="11"/>
     <w:rsid w:val="00B22FA6"/>
     <w:rPr>
@@ -3679,9 +3488,9 @@
       <w:spacing w:val="10"/>
     </w:rPr>
   </w:style>
-  <w:style w:type="character" w:styleId="Textoennegrita">
+  <w:style w:type="character" w:styleId="Strong">
     <w:name w:val="Strong"/>
-    <w:basedOn w:val="Fuentedeprrafopredeter"/>
+    <w:basedOn w:val="DefaultParagraphFont"/>
     <w:uiPriority w:val="22"/>
     <w:qFormat/>
     <w:rsid w:val="00B22FA6"/>
@@ -3691,9 +3500,9 @@
       <w:color w:val="000000" w:themeColor="text1"/>
     </w:rPr>
   </w:style>
-  <w:style w:type="character" w:styleId="nfasis">
+  <w:style w:type="character" w:styleId="Emphasis">
     <w:name w:val="Emphasis"/>
-    <w:basedOn w:val="Fuentedeprrafopredeter"/>
+    <w:basedOn w:val="DefaultParagraphFont"/>
     <w:uiPriority w:val="20"/>
     <w:qFormat/>
     <w:rsid w:val="00B22FA6"/>
@@ -3703,7 +3512,7 @@
       <w:color w:val="auto"/>
     </w:rPr>
   </w:style>
-  <w:style w:type="paragraph" w:styleId="Sinespaciado">
+  <w:style w:type="paragraph" w:styleId="NoSpacing">
     <w:name w:val="No Spacing"/>
     <w:uiPriority w:val="1"/>
     <w:qFormat/>
@@ -3712,11 +3521,11 @@
       <w:spacing w:after="0" w:line="240" w:lineRule="auto"/>
     </w:pPr>
   </w:style>
-  <w:style w:type="paragraph" w:styleId="Cita">
+  <w:style w:type="paragraph" w:styleId="Quote">
     <w:name w:val="Quote"/>
     <w:basedOn w:val="Normal"/>
     <w:next w:val="Normal"/>
-    <w:link w:val="CitaCar"/>
+    <w:link w:val="QuoteChar"/>
     <w:uiPriority w:val="29"/>
     <w:qFormat/>
     <w:rsid w:val="00B22FA6"/>
@@ -3730,10 +3539,10 @@
       <w:color w:val="000000" w:themeColor="text1"/>
     </w:rPr>
   </w:style>
-  <w:style w:type="character" w:customStyle="1" w:styleId="CitaCar">
-    <w:name w:val="Cita Car"/>
-    <w:basedOn w:val="Fuentedeprrafopredeter"/>
-    <w:link w:val="Cita"/>
+  <w:style w:type="character" w:customStyle="1" w:styleId="QuoteChar">
+    <w:name w:val="Quote Char"/>
+    <w:basedOn w:val="DefaultParagraphFont"/>
+    <w:link w:val="Quote"/>
     <w:uiPriority w:val="29"/>
     <w:rsid w:val="00B22FA6"/>
     <w:rPr>
@@ -3742,11 +3551,11 @@
       <w:color w:val="000000" w:themeColor="text1"/>
     </w:rPr>
   </w:style>
-  <w:style w:type="paragraph" w:styleId="Citadestacada">
+  <w:style w:type="paragraph" w:styleId="IntenseQuote">
     <w:name w:val="Intense Quote"/>
     <w:basedOn w:val="Normal"/>
     <w:next w:val="Normal"/>
-    <w:link w:val="CitadestacadaCar"/>
+    <w:link w:val="IntenseQuoteChar"/>
     <w:uiPriority w:val="30"/>
     <w:qFormat/>
     <w:rsid w:val="00B22FA6"/>
@@ -3764,10 +3573,10 @@
       <w:color w:val="000000" w:themeColor="text1"/>
     </w:rPr>
   </w:style>
-  <w:style w:type="character" w:customStyle="1" w:styleId="CitadestacadaCar">
-    <w:name w:val="Cita destacada Car"/>
-    <w:basedOn w:val="Fuentedeprrafopredeter"/>
-    <w:link w:val="Citadestacada"/>
+  <w:style w:type="character" w:customStyle="1" w:styleId="IntenseQuoteChar">
+    <w:name w:val="Intense Quote Char"/>
+    <w:basedOn w:val="DefaultParagraphFont"/>
+    <w:link w:val="IntenseQuote"/>
     <w:uiPriority w:val="30"/>
     <w:rsid w:val="00B22FA6"/>
     <w:rPr>
@@ -3775,9 +3584,9 @@
       <w:shd w:val="clear" w:color="auto" w:fill="F2F2F2" w:themeFill="background1" w:themeFillShade="F2"/>
     </w:rPr>
   </w:style>
-  <w:style w:type="character" w:styleId="nfasissutil">
+  <w:style w:type="character" w:styleId="SubtleEmphasis">
     <w:name w:val="Subtle Emphasis"/>
-    <w:basedOn w:val="Fuentedeprrafopredeter"/>
+    <w:basedOn w:val="DefaultParagraphFont"/>
     <w:uiPriority w:val="19"/>
     <w:qFormat/>
     <w:rsid w:val="00B22FA6"/>
@@ -3787,9 +3596,9 @@
       <w:color w:val="404040" w:themeColor="text1" w:themeTint="BF"/>
     </w:rPr>
   </w:style>
-  <w:style w:type="character" w:styleId="nfasisintenso">
+  <w:style w:type="character" w:styleId="IntenseEmphasis">
     <w:name w:val="Intense Emphasis"/>
-    <w:basedOn w:val="Fuentedeprrafopredeter"/>
+    <w:basedOn w:val="DefaultParagraphFont"/>
     <w:uiPriority w:val="21"/>
     <w:qFormat/>
     <w:rsid w:val="00B22FA6"/>
@@ -3801,9 +3610,9 @@
       <w:caps/>
     </w:rPr>
   </w:style>
-  <w:style w:type="character" w:styleId="Referenciasutil">
+  <w:style w:type="character" w:styleId="SubtleReference">
     <w:name w:val="Subtle Reference"/>
-    <w:basedOn w:val="Fuentedeprrafopredeter"/>
+    <w:basedOn w:val="DefaultParagraphFont"/>
     <w:uiPriority w:val="31"/>
     <w:qFormat/>
     <w:rsid w:val="00B22FA6"/>
@@ -3813,9 +3622,9 @@
       <w:u w:val="single" w:color="7F7F7F" w:themeColor="text1" w:themeTint="80"/>
     </w:rPr>
   </w:style>
-  <w:style w:type="character" w:styleId="Referenciaintensa">
+  <w:style w:type="character" w:styleId="IntenseReference">
     <w:name w:val="Intense Reference"/>
-    <w:basedOn w:val="Fuentedeprrafopredeter"/>
+    <w:basedOn w:val="DefaultParagraphFont"/>
     <w:uiPriority w:val="32"/>
     <w:qFormat/>
     <w:rsid w:val="00B22FA6"/>
@@ -3826,9 +3635,9 @@
       <w:u w:val="single"/>
     </w:rPr>
   </w:style>
-  <w:style w:type="character" w:styleId="Ttulodellibro">
+  <w:style w:type="character" w:styleId="BookTitle">
     <w:name w:val="Book Title"/>
-    <w:basedOn w:val="Fuentedeprrafopredeter"/>
+    <w:basedOn w:val="DefaultParagraphFont"/>
     <w:uiPriority w:val="33"/>
     <w:qFormat/>
     <w:rsid w:val="00B22FA6"/>
@@ -3839,9 +3648,9 @@
       <w:spacing w:val="5"/>
     </w:rPr>
   </w:style>
-  <w:style w:type="paragraph" w:styleId="TtuloTDC">
+  <w:style w:type="paragraph" w:styleId="TOCHeading">
     <w:name w:val="TOC Heading"/>
-    <w:basedOn w:val="Ttulo1"/>
+    <w:basedOn w:val="Heading1"/>
     <w:next w:val="Normal"/>
     <w:uiPriority w:val="39"/>
     <w:semiHidden/>

</xml_diff>